<commit_message>
feat: Completed Deliverable 12
</commit_message>
<xml_diff>
--- a/Courses/PROG1080 - Structured Project III/Modules/Module 6 - Files and Streams/Deliverable 12/Deliverable 12.docx
+++ b/Courses/PROG1080 - Structured Project III/Modules/Module 6 - Files and Streams/Deliverable 12/Deliverable 12.docx
@@ -18,7 +18,47 @@
           <w:sz w:val="28"/>
           <w:szCs w:val="28"/>
         </w:rPr>
-        <w:t>Deliverable 12 – FileStore and StreamWriting to Persistence Directory</w:t>
+        <w:t xml:space="preserve">Deliverable 12 – </w:t>
+      </w:r>
+      <w:proofErr w:type="spellStart"/>
+      <w:r>
+        <w:rPr>
+          <w:b/>
+          <w:bCs/>
+          <w:sz w:val="28"/>
+          <w:szCs w:val="28"/>
+        </w:rPr>
+        <w:t>FileStore</w:t>
+      </w:r>
+      <w:proofErr w:type="spellEnd"/>
+      <w:r>
+        <w:rPr>
+          <w:b/>
+          <w:bCs/>
+          <w:sz w:val="28"/>
+          <w:szCs w:val="28"/>
+        </w:rPr>
+        <w:t xml:space="preserve"> and </w:t>
+      </w:r>
+      <w:proofErr w:type="spellStart"/>
+      <w:r>
+        <w:rPr>
+          <w:b/>
+          <w:bCs/>
+          <w:sz w:val="28"/>
+          <w:szCs w:val="28"/>
+        </w:rPr>
+        <w:t>StreamWriting</w:t>
+      </w:r>
+      <w:proofErr w:type="spellEnd"/>
+      <w:r>
+        <w:rPr>
+          <w:b/>
+          <w:bCs/>
+          <w:sz w:val="28"/>
+          <w:szCs w:val="28"/>
+        </w:rPr>
+        <w:t xml:space="preserve"> to Persistence Directory</w:t>
       </w:r>
     </w:p>
     <w:p>
@@ -26,22 +66,53 @@
         <w:rPr>
           <w:b/>
           <w:bCs/>
-          <w:sz w:val="28"/>
-          <w:szCs w:val="28"/>
+          <w:sz w:val="24"/>
+          <w:szCs w:val="24"/>
         </w:rPr>
       </w:pPr>
       <w:r>
         <w:rPr>
           <w:b/>
           <w:bCs/>
+          <w:sz w:val="24"/>
+          <w:szCs w:val="24"/>
+        </w:rPr>
+        <w:t xml:space="preserve">GitHub repository:  </w:t>
+      </w:r>
+      <w:hyperlink r:id="rId4" w:history="1">
+        <w:r>
+          <w:rPr>
+            <w:rStyle w:val="Hyperlink"/>
+            <w:b/>
+            <w:bCs/>
+            <w:sz w:val="24"/>
+            <w:szCs w:val="24"/>
+          </w:rPr>
+          <w:t>https://github.com/RyanLBuchanan/CKK</w:t>
+        </w:r>
+      </w:hyperlink>
+    </w:p>
+    <w:p>
+      <w:pPr>
+        <w:rPr>
+          <w:b/>
+          <w:bCs/>
+          <w:sz w:val="28"/>
+          <w:szCs w:val="28"/>
+        </w:rPr>
+      </w:pPr>
+      <w:r>
+        <w:rPr>
+          <w:b/>
+          <w:bCs/>
           <w:noProof/>
           <w:sz w:val="28"/>
           <w:szCs w:val="28"/>
         </w:rPr>
         <w:drawing>
-          <wp:inline distT="0" distB="0" distL="0" distR="0" wp14:anchorId="6A8FB3F3" wp14:editId="4449FB57">
-            <wp:extent cx="5943600" cy="3463925"/>
-            <wp:effectExtent l="0" t="0" r="0" b="3175"/>
+          <wp:inline distT="0" distB="0" distL="0" distR="0" wp14:anchorId="6A8FB3F3" wp14:editId="0D7CDF51">
+            <wp:extent cx="8542020" cy="4978282"/>
+            <wp:effectExtent l="0" t="0" r="0" b="0"/>
             <wp:docPr id="1" name="Picture 1" descr="A screenshot of a computer&#10;&#10;Description automatically generated"/>
             <wp:cNvGraphicFramePr>
               <a:graphicFrameLocks xmlns:a="http://schemas.openxmlformats.org/drawingml/2006/main" noChangeAspect="1"/>
@@ -54,7 +125,7 @@
                     <pic:cNvPicPr/>
                   </pic:nvPicPr>
                   <pic:blipFill>
-                    <a:blip r:embed="rId4">
+                    <a:blip r:embed="rId5">
                       <a:extLst>
                         <a:ext uri="{28A0092B-C50C-407E-A947-70E740481C1C}">
                           <a14:useLocalDpi xmlns:a14="http://schemas.microsoft.com/office/drawing/2010/main" val="0"/>
@@ -68,7 +139,7 @@
                   <pic:spPr>
                     <a:xfrm>
                       <a:off x="0" y="0"/>
-                      <a:ext cx="5943600" cy="3463925"/>
+                      <a:ext cx="8547041" cy="4981208"/>
                     </a:xfrm>
                     <a:prstGeom prst="rect">
                       <a:avLst/>
@@ -100,10 +171,121 @@
           <w:szCs w:val="28"/>
         </w:rPr>
       </w:pPr>
+      <w:r>
+        <w:rPr>
+          <w:noProof/>
+        </w:rPr>
+        <w:lastRenderedPageBreak/>
+        <w:drawing>
+          <wp:inline distT="0" distB="0" distL="0" distR="0" wp14:anchorId="6B8D7594" wp14:editId="2B53618C">
+            <wp:extent cx="2933700" cy="3068755"/>
+            <wp:effectExtent l="0" t="0" r="0" b="0"/>
+            <wp:docPr id="2" name="Picture 2" descr="Graphical user interface, text&#10;&#10;Description automatically generated"/>
+            <wp:cNvGraphicFramePr>
+              <a:graphicFrameLocks xmlns:a="http://schemas.openxmlformats.org/drawingml/2006/main" noChangeAspect="1"/>
+            </wp:cNvGraphicFramePr>
+            <a:graphic xmlns:a="http://schemas.openxmlformats.org/drawingml/2006/main">
+              <a:graphicData uri="http://schemas.openxmlformats.org/drawingml/2006/picture">
+                <pic:pic xmlns:pic="http://schemas.openxmlformats.org/drawingml/2006/picture">
+                  <pic:nvPicPr>
+                    <pic:cNvPr id="2" name="Picture 2" descr="Graphical user interface, text&#10;&#10;Description automatically generated"/>
+                    <pic:cNvPicPr/>
+                  </pic:nvPicPr>
+                  <pic:blipFill>
+                    <a:blip r:embed="rId6"/>
+                    <a:stretch>
+                      <a:fillRect/>
+                    </a:stretch>
+                  </pic:blipFill>
+                  <pic:spPr>
+                    <a:xfrm>
+                      <a:off x="0" y="0"/>
+                      <a:ext cx="2935507" cy="3070645"/>
+                    </a:xfrm>
+                    <a:prstGeom prst="rect">
+                      <a:avLst/>
+                    </a:prstGeom>
+                  </pic:spPr>
+                </pic:pic>
+              </a:graphicData>
+            </a:graphic>
+          </wp:inline>
+        </w:drawing>
+      </w:r>
+    </w:p>
+    <w:p>
+      <w:pPr>
+        <w:rPr>
+          <w:b/>
+          <w:bCs/>
+          <w:sz w:val="28"/>
+          <w:szCs w:val="28"/>
+        </w:rPr>
+      </w:pPr>
+      <w:r>
+        <w:rPr>
+          <w:noProof/>
+        </w:rPr>
+        <w:drawing>
+          <wp:inline distT="0" distB="0" distL="0" distR="0" wp14:anchorId="2B923F58" wp14:editId="5A28CDF7">
+            <wp:extent cx="5943600" cy="3324225"/>
+            <wp:effectExtent l="0" t="0" r="0" b="9525"/>
+            <wp:docPr id="3" name="Picture 3" descr="Text&#10;&#10;Description automatically generated"/>
+            <wp:cNvGraphicFramePr>
+              <a:graphicFrameLocks xmlns:a="http://schemas.openxmlformats.org/drawingml/2006/main" noChangeAspect="1"/>
+            </wp:cNvGraphicFramePr>
+            <a:graphic xmlns:a="http://schemas.openxmlformats.org/drawingml/2006/main">
+              <a:graphicData uri="http://schemas.openxmlformats.org/drawingml/2006/picture">
+                <pic:pic xmlns:pic="http://schemas.openxmlformats.org/drawingml/2006/picture">
+                  <pic:nvPicPr>
+                    <pic:cNvPr id="3" name="Picture 3" descr="Text&#10;&#10;Description automatically generated"/>
+                    <pic:cNvPicPr/>
+                  </pic:nvPicPr>
+                  <pic:blipFill>
+                    <a:blip r:embed="rId7"/>
+                    <a:stretch>
+                      <a:fillRect/>
+                    </a:stretch>
+                  </pic:blipFill>
+                  <pic:spPr>
+                    <a:xfrm>
+                      <a:off x="0" y="0"/>
+                      <a:ext cx="5943600" cy="3324225"/>
+                    </a:xfrm>
+                    <a:prstGeom prst="rect">
+                      <a:avLst/>
+                    </a:prstGeom>
+                  </pic:spPr>
+                </pic:pic>
+              </a:graphicData>
+            </a:graphic>
+          </wp:inline>
+        </w:drawing>
+      </w:r>
+    </w:p>
+    <w:p>
+      <w:pPr>
+        <w:rPr>
+          <w:b/>
+          <w:bCs/>
+          <w:sz w:val="28"/>
+          <w:szCs w:val="28"/>
+        </w:rPr>
+      </w:pPr>
+    </w:p>
+    <w:p>
+      <w:pPr>
+        <w:rPr>
+          <w:b/>
+          <w:bCs/>
+          <w:sz w:val="28"/>
+          <w:szCs w:val="28"/>
+        </w:rPr>
+      </w:pPr>
     </w:p>
     <w:sectPr>
-      <w:pgSz w:w="12240" w:h="15840"/>
-      <w:pgMar w:top="1440" w:right="1440" w:bottom="1440" w:left="1440" w:header="720" w:footer="720" w:gutter="0"/>
+      <w:pgSz w:w="15840" w:h="12240" w:orient="landscape"/>
+      <w:pgMar w:top="720" w:right="720" w:bottom="720" w:left="720" w:header="720" w:footer="720" w:gutter="0"/>
       <w:cols w:space="720"/>
       <w:docGrid w:linePitch="360"/>
     </w:sectPr>
@@ -537,6 +719,29 @@
     <w:semiHidden/>
     <w:unhideWhenUsed/>
   </w:style>
+  <w:style w:type="character" w:styleId="Hyperlink">
+    <w:name w:val="Hyperlink"/>
+    <w:basedOn w:val="DefaultParagraphFont"/>
+    <w:uiPriority w:val="99"/>
+    <w:unhideWhenUsed/>
+    <w:rsid w:val="00D31427"/>
+    <w:rPr>
+      <w:color w:val="0563C1" w:themeColor="hyperlink"/>
+      <w:u w:val="single"/>
+    </w:rPr>
+  </w:style>
+  <w:style w:type="character" w:styleId="UnresolvedMention">
+    <w:name w:val="Unresolved Mention"/>
+    <w:basedOn w:val="DefaultParagraphFont"/>
+    <w:uiPriority w:val="99"/>
+    <w:semiHidden/>
+    <w:unhideWhenUsed/>
+    <w:rsid w:val="00D31427"/>
+    <w:rPr>
+      <w:color w:val="605E5C"/>
+      <w:shd w:val="clear" w:color="auto" w:fill="E1DFDD"/>
+    </w:rPr>
+  </w:style>
 </w:styles>
 </file>
 

</xml_diff>